<commit_message>
updated documents of devops
</commit_message>
<xml_diff>
--- a/DevOps documents/DevOps Work Updates.docx
+++ b/DevOps documents/DevOps Work Updates.docx
@@ -37,13 +37,34 @@
     <w:p>
       <w:pPr>
         <w:rPr>
-          <w:rFonts w:ascii="Aharoni" w:hAnsi="Aharoni" w:cs="Aharoni"/>
-          <w:b/>
-          <w:bCs/>
-          <w:sz w:val="24"/>
-          <w:szCs w:val="24"/>
-        </w:rPr>
-      </w:pPr>
+          <w:rFonts w:cstheme="minorHAnsi"/>
+          <w:b/>
+          <w:bCs/>
+          <w:sz w:val="28"/>
+          <w:szCs w:val="28"/>
+        </w:rPr>
+      </w:pPr>
+    </w:p>
+    <w:p>
+      <w:pPr>
+        <w:rPr>
+          <w:rFonts w:cstheme="minorHAnsi"/>
+          <w:b/>
+          <w:bCs/>
+          <w:sz w:val="28"/>
+          <w:szCs w:val="28"/>
+        </w:rPr>
+      </w:pPr>
+      <w:r>
+        <w:rPr>
+          <w:rFonts w:cstheme="minorHAnsi"/>
+          <w:b/>
+          <w:bCs/>
+          <w:sz w:val="28"/>
+          <w:szCs w:val="28"/>
+        </w:rPr>
+        <w:t>Sprint 1</w:t>
+      </w:r>
     </w:p>
     <w:p>
       <w:pPr>
@@ -996,6 +1017,7 @@
           <w:szCs w:val="21"/>
           <w:lang w:eastAsia="en-GB"/>
         </w:rPr>
+        <w:lastRenderedPageBreak/>
         <w:t>        </w:t>
       </w:r>
       <w:proofErr w:type="spellStart"/>
@@ -1110,7 +1132,6 @@
           <w:szCs w:val="21"/>
           <w:lang w:eastAsia="en-GB"/>
         </w:rPr>
-        <w:lastRenderedPageBreak/>
         <w:t>      </w:t>
       </w:r>
       <w:proofErr w:type="spellStart"/>
@@ -1944,7 +1965,6 @@
           <w:sz w:val="24"/>
           <w:szCs w:val="24"/>
         </w:rPr>
-        <w:lastRenderedPageBreak/>
         <w:drawing>
           <wp:inline distT="0" distB="0" distL="0" distR="0" wp14:anchorId="49532601" wp14:editId="2B7B4175">
             <wp:extent cx="5731510" cy="3039745"/>
@@ -2144,65 +2164,75 @@
           <w:szCs w:val="27"/>
         </w:rPr>
       </w:pPr>
-      <w:r>
+    </w:p>
+    <w:p>
+      <w:pPr>
         <w:rPr>
           <w:color w:val="000000"/>
           <w:sz w:val="27"/>
           <w:szCs w:val="27"/>
         </w:rPr>
-        <w:t xml:space="preserve">as my credits as been expired this link </w:t>
-      </w:r>
-      <w:proofErr w:type="spellStart"/>
-      <w:r>
+      </w:pPr>
+    </w:p>
+    <w:p>
+      <w:pPr>
         <w:rPr>
           <w:color w:val="000000"/>
           <w:sz w:val="27"/>
           <w:szCs w:val="27"/>
         </w:rPr>
-        <w:t>can not</w:t>
-      </w:r>
-      <w:proofErr w:type="spellEnd"/>
-      <w:r>
+      </w:pPr>
+    </w:p>
+    <w:p>
+      <w:pPr>
         <w:rPr>
           <w:color w:val="000000"/>
           <w:sz w:val="27"/>
           <w:szCs w:val="27"/>
         </w:rPr>
-        <w:t xml:space="preserve"> be served </w:t>
-      </w:r>
-      <w:r>
-        <w:rPr>
+      </w:pPr>
+    </w:p>
+    <w:p>
+      <w:pPr>
+        <w:rPr>
+          <w:b/>
+          <w:bCs/>
           <w:color w:val="000000"/>
-          <w:sz w:val="27"/>
-          <w:szCs w:val="27"/>
-        </w:rPr>
-        <w:t>but I am requesting for another 50 dollars sub from IT team so that I can present it on Monday</w:t>
-      </w:r>
-    </w:p>
-    <w:p>
-      <w:pPr>
-        <w:rPr>
+          <w:sz w:val="28"/>
+          <w:szCs w:val="28"/>
+        </w:rPr>
+      </w:pPr>
+      <w:r>
+        <w:rPr>
+          <w:b/>
+          <w:bCs/>
           <w:color w:val="000000"/>
-          <w:sz w:val="27"/>
-          <w:szCs w:val="27"/>
-        </w:rPr>
-      </w:pPr>
-    </w:p>
-    <w:p>
-      <w:pPr>
-        <w:rPr>
+          <w:sz w:val="28"/>
+          <w:szCs w:val="28"/>
+        </w:rPr>
+        <w:lastRenderedPageBreak/>
+        <w:t>Sprint 2</w:t>
+      </w:r>
+    </w:p>
+    <w:p>
+      <w:pPr>
+        <w:rPr>
+          <w:b/>
+          <w:bCs/>
           <w:color w:val="000000"/>
-          <w:sz w:val="27"/>
-          <w:szCs w:val="27"/>
-        </w:rPr>
-      </w:pPr>
-    </w:p>
-    <w:p>
-      <w:pPr>
-        <w:rPr>
+          <w:sz w:val="28"/>
+          <w:szCs w:val="28"/>
+        </w:rPr>
+      </w:pPr>
+    </w:p>
+    <w:p>
+      <w:pPr>
+        <w:rPr>
+          <w:b/>
+          <w:bCs/>
           <w:color w:val="000000"/>
-          <w:sz w:val="27"/>
-          <w:szCs w:val="27"/>
+          <w:sz w:val="28"/>
+          <w:szCs w:val="28"/>
         </w:rPr>
       </w:pPr>
     </w:p>
@@ -2224,7 +2254,6 @@
           <w:sz w:val="24"/>
           <w:szCs w:val="24"/>
         </w:rPr>
-        <w:lastRenderedPageBreak/>
         <w:t>2. implementing Jenkins CI for SAP Hybris</w:t>
       </w:r>
     </w:p>
@@ -2457,6 +2486,7 @@
           <w:sz w:val="24"/>
           <w:szCs w:val="24"/>
         </w:rPr>
+        <w:lastRenderedPageBreak/>
         <w:drawing>
           <wp:inline distT="0" distB="0" distL="0" distR="0" wp14:anchorId="241514B6" wp14:editId="2AC84219">
             <wp:extent cx="5731510" cy="906145"/>
@@ -2751,6 +2781,7 @@
           <w:sz w:val="32"/>
           <w:szCs w:val="32"/>
         </w:rPr>
+        <w:lastRenderedPageBreak/>
         <w:t>3.creating docker image</w:t>
       </w:r>
       <w:r>
@@ -2761,17 +2792,7 @@
           <w:sz w:val="32"/>
           <w:szCs w:val="32"/>
         </w:rPr>
-        <w:t xml:space="preserve"> of </w:t>
-      </w:r>
-      <w:r>
-        <w:rPr>
-          <w:rFonts w:ascii="Aharoni" w:hAnsi="Aharoni" w:cs="Aharoni"/>
-          <w:b/>
-          <w:bCs/>
-          <w:sz w:val="32"/>
-          <w:szCs w:val="32"/>
-        </w:rPr>
-        <w:t>front-end code</w:t>
+        <w:t xml:space="preserve"> of front-end code</w:t>
       </w:r>
       <w:r>
         <w:rPr>
@@ -2914,7 +2935,6 @@
           <w:sz w:val="24"/>
           <w:szCs w:val="24"/>
         </w:rPr>
-        <w:lastRenderedPageBreak/>
         <w:drawing>
           <wp:inline distT="0" distB="0" distL="0" distR="0" wp14:anchorId="267E61FF" wp14:editId="5669CE2C">
             <wp:extent cx="5731510" cy="2686685"/>
@@ -3572,6 +3592,7 @@
           <w:sz w:val="21"/>
           <w:szCs w:val="21"/>
         </w:rPr>
+        <w:lastRenderedPageBreak/>
         <w:t>  </w:t>
       </w:r>
       <w:proofErr w:type="spellStart"/>
@@ -3785,17 +3806,7 @@
           <w:sz w:val="21"/>
           <w:szCs w:val="21"/>
         </w:rPr>
-        <w:t>"/subscriptions/cbdeaee3-372d-4773-b1b1-9806183b8557/resourceGroups/react-</w:t>
-      </w:r>
-      <w:r>
-        <w:rPr>
-          <w:rFonts w:ascii="Consolas" w:hAnsi="Consolas"/>
-          <w:color w:val="CE9178"/>
-          <w:sz w:val="21"/>
-          <w:szCs w:val="21"/>
-        </w:rPr>
-        <w:lastRenderedPageBreak/>
-        <w:t>dhanush-deployment/providers/Microsoft.ContainerRegistry/registries/hypertesla"}'</w:t>
+        <w:t>"/subscriptions/cbdeaee3-372d-4773-b1b1-9806183b8557/resourceGroups/react-dhanush-deployment/providers/Microsoft.ContainerRegistry/registries/hypertesla"}'</w:t>
       </w:r>
     </w:p>
     <w:p>
@@ -4737,7 +4748,6 @@
           <w:sz w:val="24"/>
           <w:szCs w:val="24"/>
         </w:rPr>
-        <w:lastRenderedPageBreak/>
         <w:t>CI Job</w:t>
       </w:r>
     </w:p>
@@ -5045,6 +5055,7 @@
           <w:sz w:val="24"/>
           <w:szCs w:val="24"/>
         </w:rPr>
+        <w:lastRenderedPageBreak/>
         <w:drawing>
           <wp:inline distT="0" distB="0" distL="0" distR="0" wp14:anchorId="22EDA855" wp14:editId="50053DB6">
             <wp:extent cx="5731510" cy="2442845"/>
@@ -5120,7 +5131,6 @@
           <w:sz w:val="24"/>
           <w:szCs w:val="24"/>
         </w:rPr>
-        <w:lastRenderedPageBreak/>
         <w:t>Release Pipeline</w:t>
       </w:r>
     </w:p>
@@ -5208,6 +5218,7 @@
           <w:sz w:val="24"/>
           <w:szCs w:val="24"/>
         </w:rPr>
+        <w:lastRenderedPageBreak/>
         <w:t xml:space="preserve">Replacing build ID with the tag of the image </w:t>
       </w:r>
       <w:r>

</xml_diff>